<commit_message>
updating UAT1 for pass
</commit_message>
<xml_diff>
--- a/Documentation/UATS /UAT1 Incorrectpayment.docx
+++ b/Documentation/UATS /UAT1 Incorrectpayment.docx
@@ -6,8 +6,6 @@
       <w:pPr>
         <w:pStyle w:val="Heading1"/>
       </w:pPr>
-      <w:bookmarkStart w:id="0" w:name="_GoBack"/>
-      <w:bookmarkEnd w:id="0"/>
       <w:r>
         <w:t>Scenario –Reports</w:t>
       </w:r>
@@ -19,11 +17,11 @@
       <w:pPr>
         <w:pStyle w:val="Heading2"/>
       </w:pPr>
-      <w:bookmarkStart w:id="1" w:name="_Toc43786487"/>
+      <w:bookmarkStart w:id="0" w:name="_Toc43786487"/>
       <w:r>
         <w:t>Scenario Description</w:t>
       </w:r>
-      <w:bookmarkEnd w:id="1"/>
+      <w:bookmarkEnd w:id="0"/>
     </w:p>
     <w:p>
       <w:pPr>
@@ -53,7 +51,7 @@
       <w:pPr>
         <w:pStyle w:val="Heading2"/>
       </w:pPr>
-      <w:bookmarkStart w:id="2" w:name="_Toc43786488"/>
+      <w:bookmarkStart w:id="1" w:name="_Toc43786488"/>
       <w:r>
         <w:t>Version Control</w:t>
       </w:r>
@@ -156,13 +154,8 @@
             <w:tcW w:w="2160" w:type="dxa"/>
           </w:tcPr>
           <w:p>
-            <w:proofErr w:type="spellStart"/>
             <w:r>
-              <w:t>Bijaya</w:t>
-            </w:r>
-            <w:proofErr w:type="spellEnd"/>
-            <w:r>
-              <w:t xml:space="preserve"> Raj Basnet</w:t>
+              <w:t>Bijaya Raj Basnet</w:t>
             </w:r>
           </w:p>
         </w:tc>
@@ -197,7 +190,7 @@
         </w:rPr>
         <w:t>Scripts</w:t>
       </w:r>
-      <w:bookmarkEnd w:id="2"/>
+      <w:bookmarkEnd w:id="1"/>
     </w:p>
     <w:p>
       <w:pPr>
@@ -249,14 +242,14 @@
           <w:color w:val="000000" w:themeColor="text1"/>
         </w:rPr>
       </w:pPr>
-      <w:bookmarkStart w:id="3" w:name="_Toc43786489"/>
+      <w:bookmarkStart w:id="2" w:name="_Toc43786489"/>
       <w:r>
         <w:rPr>
           <w:color w:val="000000" w:themeColor="text1"/>
         </w:rPr>
         <w:t>Test Components</w:t>
       </w:r>
-      <w:bookmarkEnd w:id="3"/>
+      <w:bookmarkEnd w:id="2"/>
       <w:r>
         <w:rPr>
           <w:color w:val="000000" w:themeColor="text1"/>
@@ -360,17 +353,17 @@
       <w:pPr>
         <w:pStyle w:val="Heading3"/>
       </w:pPr>
-      <w:bookmarkStart w:id="4" w:name="_Toc43786491"/>
+      <w:bookmarkStart w:id="3" w:name="_Toc43786491"/>
       <w:r>
         <w:t>Script Description</w:t>
       </w:r>
-      <w:bookmarkEnd w:id="4"/>
+      <w:bookmarkEnd w:id="3"/>
     </w:p>
     <w:p>
       <w:pPr>
         <w:pStyle w:val="ListBullet"/>
       </w:pPr>
-      <w:bookmarkStart w:id="5" w:name="_Toc43786492"/>
+      <w:bookmarkStart w:id="4" w:name="_Toc43786492"/>
       <w:r>
         <w:t xml:space="preserve">This script </w:t>
       </w:r>
@@ -394,7 +387,7 @@
       <w:r>
         <w:t>Testing Requirements</w:t>
       </w:r>
-      <w:bookmarkEnd w:id="5"/>
+      <w:bookmarkEnd w:id="4"/>
     </w:p>
     <w:p>
       <w:r>
@@ -526,15 +519,7 @@
         </w:numPr>
       </w:pPr>
       <w:r>
-        <w:t>Three dices “d</w:t>
-      </w:r>
-      <w:proofErr w:type="gramStart"/>
-      <w:r>
-        <w:t>1,d</w:t>
-      </w:r>
-      <w:proofErr w:type="gramEnd"/>
-      <w:r>
-        <w:t>2,d3”</w:t>
+        <w:t>Three dices “d1,d2,d3”</w:t>
       </w:r>
     </w:p>
     <w:p>
@@ -555,7 +540,7 @@
       <w:pPr>
         <w:pStyle w:val="Heading3"/>
       </w:pPr>
-      <w:bookmarkStart w:id="6" w:name="_Toc43786494"/>
+      <w:bookmarkStart w:id="5" w:name="_Toc43786494"/>
       <w:r>
         <w:t>Post-conditions</w:t>
       </w:r>
@@ -653,7 +638,7 @@
       <w:r>
         <w:t>Script Steps</w:t>
       </w:r>
-      <w:bookmarkEnd w:id="6"/>
+      <w:bookmarkEnd w:id="5"/>
     </w:p>
     <w:tbl>
       <w:tblPr>
@@ -958,7 +943,7 @@
           </w:tcPr>
           <w:p>
             <w:r>
-              <w:t>F</w:t>
+              <w:t>P</w:t>
             </w:r>
           </w:p>
         </w:tc>
@@ -1000,7 +985,7 @@
           </w:tcPr>
           <w:p>
             <w:r>
-              <w:t>F</w:t>
+              <w:t>P</w:t>
             </w:r>
           </w:p>
         </w:tc>
@@ -1098,11 +1083,9 @@
             <w:tcW w:w="1530" w:type="dxa"/>
           </w:tcPr>
           <w:p>
-            <w:proofErr w:type="spellStart"/>
             <w:r>
               <w:t>Bijaya</w:t>
             </w:r>
-            <w:proofErr w:type="spellEnd"/>
           </w:p>
         </w:tc>
         <w:tc>
@@ -1123,6 +1106,9 @@
             <w:r>
               <w:t>UAT</w:t>
             </w:r>
+            <w:r>
+              <w:t>1-Test1</w:t>
+            </w:r>
           </w:p>
         </w:tc>
         <w:tc>
@@ -1132,6 +1118,63 @@
           <w:p>
             <w:r>
               <w:t>Fail</w:t>
+            </w:r>
+          </w:p>
+        </w:tc>
+      </w:tr>
+      <w:tr>
+        <w:tc>
+          <w:tcPr>
+            <w:tcW w:w="1818" w:type="dxa"/>
+          </w:tcPr>
+          <w:p>
+            <w:r>
+              <w:t>14/10/2017</w:t>
+            </w:r>
+            <w:r>
+              <w:t xml:space="preserve"> 9:10 pm</w:t>
+            </w:r>
+            <w:bookmarkStart w:id="6" w:name="_GoBack"/>
+            <w:bookmarkEnd w:id="6"/>
+          </w:p>
+        </w:tc>
+        <w:tc>
+          <w:tcPr>
+            <w:tcW w:w="1530" w:type="dxa"/>
+          </w:tcPr>
+          <w:p>
+            <w:r>
+              <w:t>Bijaya</w:t>
+            </w:r>
+          </w:p>
+        </w:tc>
+        <w:tc>
+          <w:tcPr>
+            <w:tcW w:w="1303" w:type="dxa"/>
+          </w:tcPr>
+          <w:p>
+            <w:r>
+              <w:t>11636540</w:t>
+            </w:r>
+          </w:p>
+        </w:tc>
+        <w:tc>
+          <w:tcPr>
+            <w:tcW w:w="1667" w:type="dxa"/>
+          </w:tcPr>
+          <w:p>
+            <w:r>
+              <w:t xml:space="preserve">UAT2-Test2 </w:t>
+            </w:r>
+          </w:p>
+        </w:tc>
+        <w:tc>
+          <w:tcPr>
+            <w:tcW w:w="2430" w:type="dxa"/>
+          </w:tcPr>
+          <w:p>
+            <w:r>
+              <w:t>Pass</w:t>
             </w:r>
           </w:p>
         </w:tc>
@@ -6489,7 +6532,7 @@
 </file>
 
 <file path=customXml/itemProps1.xml><?xml version="1.0" encoding="utf-8"?>
-<ds:datastoreItem xmlns:ds="http://schemas.openxmlformats.org/officeDocument/2006/customXml" ds:itemID="{6E1F46ED-33C2-8C4C-9B86-7DE3BE722B82}">
+<ds:datastoreItem xmlns:ds="http://schemas.openxmlformats.org/officeDocument/2006/customXml" ds:itemID="{E9835E09-4748-3D4F-B5C0-51DA2165DA7E}">
   <ds:schemaRefs>
     <ds:schemaRef ds:uri="http://schemas.openxmlformats.org/officeDocument/2006/bibliography"/>
   </ds:schemaRefs>

</xml_diff>